<commit_message>
every upcoming developer must have the good ol task manager system made when learning how to code. Here is mine...
</commit_message>
<xml_diff>
--- a/FINAL REPORT.docx
+++ b/FINAL REPORT.docx
@@ -2,271 +2,16 @@
 <file path=word/document.xml><?xml version="1.0" encoding="utf-8"?>
 <w:document xmlns:wpc="http://schemas.microsoft.com/office/word/2010/wordprocessingCanvas" xmlns:cx="http://schemas.microsoft.com/office/drawing/2014/chartex" xmlns:cx1="http://schemas.microsoft.com/office/drawing/2015/9/8/chartex" xmlns:cx2="http://schemas.microsoft.com/office/drawing/2015/10/21/chartex" xmlns:cx3="http://schemas.microsoft.com/office/drawing/2016/5/9/chartex" xmlns:cx4="http://schemas.microsoft.com/office/drawing/2016/5/10/chartex" xmlns:cx5="http://schemas.microsoft.com/office/drawing/2016/5/11/chartex" xmlns:cx6="http://schemas.microsoft.com/office/drawing/2016/5/12/chartex" xmlns:cx7="http://schemas.microsoft.com/office/drawing/2016/5/13/chartex" xmlns:cx8="http://schemas.microsoft.com/office/drawing/2016/5/14/chartex" xmlns:mc="http://schemas.openxmlformats.org/markup-compatibility/2006" xmlns:aink="http://schemas.microsoft.com/office/drawing/2016/ink" xmlns:am3d="http://schemas.microsoft.com/office/drawing/2017/model3d" xmlns:o="urn:schemas-microsoft-com:office:office" xmlns:oel="http://schemas.microsoft.com/office/2019/extlst" xmlns:r="http://schemas.openxmlformats.org/officeDocument/2006/relationships" xmlns:m="http://schemas.openxmlformats.org/officeDocument/2006/math" xmlns:v="urn:schemas-microsoft-com:vml" xmlns:wp14="http://schemas.microsoft.com/office/word/2010/wordprocessingDrawing" xmlns:wp="http://schemas.openxmlformats.org/drawingml/2006/wordprocessingDrawing" xmlns:w10="urn:schemas-microsoft-com:office:word" xmlns:w="http://schemas.openxmlformats.org/wordprocessingml/2006/main" xmlns:w14="http://schemas.microsoft.com/office/word/2010/wordml" xmlns:w15="http://schemas.microsoft.com/office/word/2012/wordml" xmlns:w16cex="http://schemas.microsoft.com/office/word/2018/wordml/cex" xmlns:w16cid="http://schemas.microsoft.com/office/word/2016/wordml/cid" xmlns:w16="http://schemas.microsoft.com/office/word/2018/wordml" xmlns:w16du="http://schemas.microsoft.com/office/word/2023/wordml/word16du" xmlns:w16sdtdh="http://schemas.microsoft.com/office/word/2020/wordml/sdtdatahash" xmlns:w16sdtfl="http://schemas.microsoft.com/office/word/2024/wordml/sdtformatlock" xmlns:w16se="http://schemas.microsoft.com/office/word/2015/wordml/symex" xmlns:wpg="http://schemas.microsoft.com/office/word/2010/wordprocessingGroup" xmlns:wpi="http://schemas.microsoft.com/office/word/2010/wordprocessingInk" xmlns:wne="http://schemas.microsoft.com/office/word/2006/wordml" xmlns:wps="http://schemas.microsoft.com/office/word/2010/wordprocessingShape" mc:Ignorable="w14 w15 w16se w16cid w16 w16cex w16sdtdh w16sdtfl w16du wp14">
   <w:body>
-    <w:p>
-      <w:pPr>
-        <w:spacing w:line="360" w:lineRule="auto"/>
-        <w:jc w:val="center"/>
-        <w:rPr>
-          <w:rFonts w:ascii="Times New Roman" w:hAnsi="Times New Roman" w:cs="Times New Roman"/>
-          <w:sz w:val="32"/>
-          <w:szCs w:val="32"/>
-        </w:rPr>
-      </w:pPr>
-      <w:r>
-        <w:rPr>
-          <w:rFonts w:ascii="Times New Roman" w:hAnsi="Times New Roman" w:cs="Times New Roman"/>
-          <w:sz w:val="32"/>
-          <w:szCs w:val="32"/>
-        </w:rPr>
-        <w:t>ASSIGNMENT 3</w:t>
-      </w:r>
-      <w:r>
-        <w:rPr>
-          <w:rFonts w:ascii="Times New Roman" w:hAnsi="Times New Roman" w:cs="Times New Roman"/>
-          <w:sz w:val="32"/>
-          <w:szCs w:val="32"/>
-        </w:rPr>
-        <w:t>:</w:t>
-      </w:r>
-      <w:r>
-        <w:rPr>
-          <w:rFonts w:ascii="Times New Roman" w:hAnsi="Times New Roman" w:cs="Times New Roman"/>
-          <w:sz w:val="32"/>
-          <w:szCs w:val="32"/>
-        </w:rPr>
-        <w:t xml:space="preserve"> TASK MANAGEMENT SYSTEM REPORT</w:t>
-      </w:r>
-    </w:p>
-    <w:p>
-      <w:pPr>
-        <w:spacing w:line="360" w:lineRule="auto"/>
-        <w:rPr>
-          <w:rFonts w:ascii="Times New Roman" w:hAnsi="Times New Roman" w:cs="Times New Roman"/>
-          <w:sz w:val="32"/>
-          <w:szCs w:val="32"/>
-        </w:rPr>
-      </w:pPr>
-    </w:p>
-    <w:p>
-      <w:pPr>
-        <w:spacing w:line="360" w:lineRule="auto"/>
-        <w:rPr>
-          <w:rFonts w:ascii="Times New Roman" w:hAnsi="Times New Roman" w:cs="Times New Roman"/>
-          <w:sz w:val="32"/>
-          <w:szCs w:val="32"/>
-        </w:rPr>
-      </w:pPr>
-    </w:p>
-    <w:p>
-      <w:pPr>
-        <w:spacing w:line="360" w:lineRule="auto"/>
-        <w:rPr>
-          <w:rFonts w:ascii="Times New Roman" w:hAnsi="Times New Roman" w:cs="Times New Roman"/>
-          <w:sz w:val="32"/>
-          <w:szCs w:val="32"/>
-        </w:rPr>
-      </w:pPr>
-    </w:p>
-    <w:p>
-      <w:pPr>
-        <w:spacing w:line="360" w:lineRule="auto"/>
-        <w:rPr>
-          <w:rFonts w:ascii="Times New Roman" w:hAnsi="Times New Roman" w:cs="Times New Roman"/>
-          <w:sz w:val="32"/>
-          <w:szCs w:val="32"/>
-        </w:rPr>
-      </w:pPr>
-      <w:r>
-        <w:rPr>
-          <w:rFonts w:ascii="Times New Roman" w:hAnsi="Times New Roman" w:cs="Times New Roman"/>
-          <w:sz w:val="32"/>
-          <w:szCs w:val="32"/>
-        </w:rPr>
-        <w:t xml:space="preserve">STUDENT NAME:  </w:t>
-      </w:r>
-    </w:p>
-    <w:p>
-      <w:pPr>
-        <w:spacing w:line="360" w:lineRule="auto"/>
-        <w:rPr>
-          <w:rFonts w:ascii="Times New Roman" w:hAnsi="Times New Roman" w:cs="Times New Roman"/>
-          <w:sz w:val="32"/>
-          <w:szCs w:val="32"/>
-        </w:rPr>
-      </w:pPr>
-    </w:p>
-    <w:p>
-      <w:pPr>
-        <w:spacing w:line="360" w:lineRule="auto"/>
-        <w:rPr>
-          <w:rFonts w:ascii="Times New Roman" w:hAnsi="Times New Roman" w:cs="Times New Roman"/>
-          <w:sz w:val="32"/>
-          <w:szCs w:val="32"/>
-        </w:rPr>
-      </w:pPr>
-      <w:r>
-        <w:rPr>
-          <w:rFonts w:ascii="Times New Roman" w:hAnsi="Times New Roman" w:cs="Times New Roman"/>
-          <w:sz w:val="32"/>
-          <w:szCs w:val="32"/>
-        </w:rPr>
-        <w:t xml:space="preserve">STUDENT ID: </w:t>
-      </w:r>
-    </w:p>
-    <w:p>
-      <w:pPr>
-        <w:spacing w:line="360" w:lineRule="auto"/>
-        <w:rPr>
-          <w:rFonts w:ascii="Times New Roman" w:hAnsi="Times New Roman" w:cs="Times New Roman"/>
-          <w:sz w:val="32"/>
-          <w:szCs w:val="32"/>
-        </w:rPr>
-      </w:pPr>
-    </w:p>
-    <w:p>
-      <w:pPr>
-        <w:spacing w:line="360" w:lineRule="auto"/>
-        <w:rPr>
-          <w:rFonts w:ascii="Times New Roman" w:hAnsi="Times New Roman" w:cs="Times New Roman"/>
-          <w:sz w:val="32"/>
-          <w:szCs w:val="32"/>
-        </w:rPr>
-      </w:pPr>
-      <w:r>
-        <w:rPr>
-          <w:rFonts w:ascii="Times New Roman" w:hAnsi="Times New Roman" w:cs="Times New Roman"/>
-          <w:sz w:val="32"/>
-          <w:szCs w:val="32"/>
-        </w:rPr>
-        <w:t xml:space="preserve">COURSE ID: CST8002  </w:t>
-      </w:r>
-    </w:p>
-    <w:p>
-      <w:pPr>
-        <w:spacing w:line="360" w:lineRule="auto"/>
-        <w:rPr>
-          <w:rFonts w:ascii="Times New Roman" w:hAnsi="Times New Roman" w:cs="Times New Roman"/>
-          <w:sz w:val="32"/>
-          <w:szCs w:val="32"/>
-        </w:rPr>
-      </w:pPr>
-    </w:p>
-    <w:p>
-      <w:pPr>
-        <w:spacing w:line="360" w:lineRule="auto"/>
-        <w:rPr>
-          <w:rFonts w:ascii="Times New Roman" w:hAnsi="Times New Roman" w:cs="Times New Roman"/>
-          <w:sz w:val="32"/>
-          <w:szCs w:val="32"/>
-        </w:rPr>
-      </w:pPr>
-      <w:r>
-        <w:rPr>
-          <w:rFonts w:ascii="Times New Roman" w:hAnsi="Times New Roman" w:cs="Times New Roman"/>
-          <w:sz w:val="32"/>
-          <w:szCs w:val="32"/>
-        </w:rPr>
-        <w:t xml:space="preserve">COURSE NAME: Programming Language Research Project  </w:t>
-      </w:r>
-    </w:p>
-    <w:p>
-      <w:pPr>
-        <w:spacing w:line="360" w:lineRule="auto"/>
-        <w:rPr>
-          <w:rFonts w:ascii="Times New Roman" w:hAnsi="Times New Roman" w:cs="Times New Roman"/>
-          <w:sz w:val="32"/>
-          <w:szCs w:val="32"/>
-        </w:rPr>
-      </w:pPr>
-    </w:p>
-    <w:p>
-      <w:pPr>
-        <w:spacing w:line="360" w:lineRule="auto"/>
-        <w:rPr>
-          <w:rFonts w:ascii="Times New Roman" w:hAnsi="Times New Roman" w:cs="Times New Roman"/>
-          <w:sz w:val="32"/>
-          <w:szCs w:val="32"/>
-        </w:rPr>
-      </w:pPr>
-      <w:r>
-        <w:rPr>
-          <w:rFonts w:ascii="Times New Roman" w:hAnsi="Times New Roman" w:cs="Times New Roman"/>
-          <w:sz w:val="32"/>
-          <w:szCs w:val="32"/>
-        </w:rPr>
-        <w:t xml:space="preserve">PROFESSOR: </w:t>
-      </w:r>
-    </w:p>
-    <w:p>
-      <w:pPr>
-        <w:spacing w:line="360" w:lineRule="auto"/>
-        <w:rPr>
-          <w:rFonts w:ascii="Times New Roman" w:hAnsi="Times New Roman" w:cs="Times New Roman"/>
-          <w:sz w:val="32"/>
-          <w:szCs w:val="32"/>
-        </w:rPr>
-      </w:pPr>
-    </w:p>
-    <w:p>
-      <w:pPr>
-        <w:spacing w:line="360" w:lineRule="auto"/>
-        <w:rPr>
-          <w:rFonts w:ascii="Times New Roman" w:hAnsi="Times New Roman" w:cs="Times New Roman"/>
-          <w:sz w:val="32"/>
-          <w:szCs w:val="32"/>
-        </w:rPr>
-      </w:pPr>
-      <w:r>
-        <w:rPr>
-          <w:rFonts w:ascii="Times New Roman" w:hAnsi="Times New Roman" w:cs="Times New Roman"/>
-          <w:sz w:val="32"/>
-          <w:szCs w:val="32"/>
-        </w:rPr>
-        <w:t xml:space="preserve">DATE: </w:t>
-      </w:r>
-    </w:p>
-    <w:p>
-      <w:pPr>
-        <w:spacing w:line="360" w:lineRule="auto"/>
-        <w:rPr>
-          <w:rFonts w:ascii="Times New Roman" w:hAnsi="Times New Roman" w:cs="Times New Roman"/>
-          <w:sz w:val="24"/>
-          <w:szCs w:val="24"/>
-        </w:rPr>
-      </w:pPr>
-    </w:p>
-    <w:p>
-      <w:pPr>
-        <w:spacing w:line="360" w:lineRule="auto"/>
-        <w:rPr>
-          <w:rFonts w:ascii="Times New Roman" w:hAnsi="Times New Roman" w:cs="Times New Roman"/>
-          <w:sz w:val="24"/>
-          <w:szCs w:val="24"/>
-        </w:rPr>
-      </w:pPr>
-    </w:p>
-    <w:p>
-      <w:pPr>
-        <w:spacing w:line="360" w:lineRule="auto"/>
-        <w:rPr>
-          <w:rFonts w:ascii="Times New Roman" w:hAnsi="Times New Roman" w:cs="Times New Roman"/>
-          <w:sz w:val="24"/>
-          <w:szCs w:val="24"/>
-        </w:rPr>
-      </w:pPr>
-    </w:p>
-    <w:p>
-      <w:pPr>
-        <w:spacing w:line="360" w:lineRule="auto"/>
-        <w:rPr>
-          <w:rFonts w:ascii="Times New Roman" w:hAnsi="Times New Roman" w:cs="Times New Roman"/>
-          <w:sz w:val="24"/>
-          <w:szCs w:val="24"/>
-        </w:rPr>
-      </w:pPr>
-    </w:p>
     <w:sdt>
       <w:sdtPr>
+        <w:rPr>
+          <w:rFonts w:asciiTheme="minorHAnsi" w:eastAsiaTheme="minorHAnsi" w:hAnsiTheme="minorHAnsi" w:cstheme="minorBidi"/>
+          <w:color w:val="auto"/>
+          <w:kern w:val="2"/>
+          <w:sz w:val="22"/>
+          <w:szCs w:val="22"/>
+          <w14:ligatures w14:val="standardContextual"/>
+        </w:rPr>
         <w:id w:val="549500937"/>
         <w:docPartObj>
           <w:docPartGallery w:val="Table of Contents"/>
@@ -275,15 +20,9 @@
       </w:sdtPr>
       <w:sdtEndPr>
         <w:rPr>
-          <w:rFonts w:asciiTheme="minorHAnsi" w:eastAsiaTheme="minorHAnsi" w:hAnsiTheme="minorHAnsi" w:cstheme="minorBidi"/>
           <w:b/>
           <w:bCs/>
           <w:noProof/>
-          <w:color w:val="auto"/>
-          <w:kern w:val="2"/>
-          <w:sz w:val="22"/>
-          <w:szCs w:val="22"/>
-          <w14:ligatures w14:val="standardContextual"/>
         </w:rPr>
       </w:sdtEndPr>
       <w:sdtContent>
@@ -7643,27 +7382,15 @@
                 <w14:ligatures w14:val="none"/>
               </w:rPr>
             </w:pPr>
-            <w:proofErr w:type="spellStart"/>
-            <w:r>
-              <w:rPr>
-                <w:rFonts w:ascii="Times New Roman" w:eastAsia="Times New Roman" w:hAnsi="Times New Roman" w:cs="Times New Roman"/>
-                <w:kern w:val="0"/>
-                <w:sz w:val="24"/>
-                <w:szCs w:val="24"/>
-                <w14:ligatures w14:val="none"/>
-              </w:rPr>
-              <w:t>bcrypt</w:t>
-            </w:r>
-            <w:proofErr w:type="spellEnd"/>
-            <w:r>
-              <w:rPr>
-                <w:rFonts w:ascii="Times New Roman" w:eastAsia="Times New Roman" w:hAnsi="Times New Roman" w:cs="Times New Roman"/>
-                <w:kern w:val="0"/>
-                <w:sz w:val="24"/>
-                <w:szCs w:val="24"/>
-                <w14:ligatures w14:val="none"/>
-              </w:rPr>
-              <w:t xml:space="preserve"> implemented</w:t>
+            <w:r>
+              <w:rPr>
+                <w:rFonts w:ascii="Times New Roman" w:eastAsia="Times New Roman" w:hAnsi="Times New Roman" w:cs="Times New Roman"/>
+                <w:kern w:val="0"/>
+                <w:sz w:val="24"/>
+                <w:szCs w:val="24"/>
+                <w14:ligatures w14:val="none"/>
+              </w:rPr>
+              <w:t>bcrypt implemented</w:t>
             </w:r>
           </w:p>
         </w:tc>
@@ -9154,25 +8881,7 @@
           <w:szCs w:val="24"/>
         </w:rPr>
         <w:lastRenderedPageBreak/>
-        <w:t xml:space="preserve">5. The PostgreSQL Global Development Group. (2023). PostgreSQL: The world's most advanced </w:t>
-      </w:r>
-      <w:proofErr w:type="gramStart"/>
-      <w:r>
-        <w:rPr>
-          <w:rFonts w:ascii="Times New Roman" w:hAnsi="Times New Roman" w:cs="Times New Roman"/>
-          <w:sz w:val="24"/>
-          <w:szCs w:val="24"/>
-        </w:rPr>
-        <w:t>open source</w:t>
-      </w:r>
-      <w:proofErr w:type="gramEnd"/>
-      <w:r>
-        <w:rPr>
-          <w:rFonts w:ascii="Times New Roman" w:hAnsi="Times New Roman" w:cs="Times New Roman"/>
-          <w:sz w:val="24"/>
-          <w:szCs w:val="24"/>
-        </w:rPr>
-        <w:t xml:space="preserve"> database. https://www.postgresql.org/</w:t>
+        <w:t>5. The PostgreSQL Global Development Group. (2023). PostgreSQL: The world's most advanced open source database. https://www.postgresql.org/</w:t>
       </w:r>
     </w:p>
     <w:p>

</xml_diff>